<commit_message>
Azuriran format dokumenta izvestaja
</commit_message>
<xml_diff>
--- a/izvestaji/izvestaj-sl223306m.docx
+++ b/izvestaji/izvestaj-sl223306m.docx
@@ -1913,7 +1913,25 @@
                                 <w:sz w:val="28"/>
                                 <w:szCs w:val="28"/>
                               </w:rPr>
-                              <w:t xml:space="preserve"> Komentar </w:t>
+                              <w:t xml:space="preserve"> </w:t>
+                            </w:r>
+                            <w:proofErr w:type="spellStart"/>
+                            <w:r>
+                              <w:rPr>
+                                <w:color w:val="auto"/>
+                                <w:sz w:val="28"/>
+                                <w:szCs w:val="28"/>
+                              </w:rPr>
+                              <w:t>Komentar</w:t>
+                            </w:r>
+                            <w:proofErr w:type="spellEnd"/>
+                            <w:r>
+                              <w:rPr>
+                                <w:color w:val="auto"/>
+                                <w:sz w:val="28"/>
+                                <w:szCs w:val="28"/>
+                              </w:rPr>
+                              <w:t xml:space="preserve"> </w:t>
                             </w:r>
                             <w:proofErr w:type="spellStart"/>
                             <w:r>
@@ -1949,7 +1967,25 @@
                                 <w:sz w:val="28"/>
                                 <w:szCs w:val="28"/>
                               </w:rPr>
-                              <w:t xml:space="preserve"> i </w:t>
+                              <w:t xml:space="preserve"> </w:t>
+                            </w:r>
+                            <w:proofErr w:type="spellStart"/>
+                            <w:r>
+                              <w:rPr>
+                                <w:color w:val="auto"/>
+                                <w:sz w:val="28"/>
+                                <w:szCs w:val="28"/>
+                              </w:rPr>
+                              <w:t>i</w:t>
+                            </w:r>
+                            <w:proofErr w:type="spellEnd"/>
+                            <w:r>
+                              <w:rPr>
+                                <w:color w:val="auto"/>
+                                <w:sz w:val="28"/>
+                                <w:szCs w:val="28"/>
+                              </w:rPr>
+                              <w:t xml:space="preserve"> </w:t>
                             </w:r>
                             <w:proofErr w:type="spellStart"/>
                             <w:r>
@@ -2324,7 +2360,25 @@
                                 <w:sz w:val="28"/>
                                 <w:szCs w:val="28"/>
                               </w:rPr>
-                              <w:t xml:space="preserve"> Korisnik </w:t>
+                              <w:t xml:space="preserve"> </w:t>
+                            </w:r>
+                            <w:proofErr w:type="spellStart"/>
+                            <w:r>
+                              <w:rPr>
+                                <w:color w:val="auto"/>
+                                <w:sz w:val="28"/>
+                                <w:szCs w:val="28"/>
+                              </w:rPr>
+                              <w:t>Korisnik</w:t>
+                            </w:r>
+                            <w:proofErr w:type="spellEnd"/>
+                            <w:r>
+                              <w:rPr>
+                                <w:color w:val="auto"/>
+                                <w:sz w:val="28"/>
+                                <w:szCs w:val="28"/>
+                              </w:rPr>
+                              <w:t xml:space="preserve"> </w:t>
                             </w:r>
                             <w:proofErr w:type="spellStart"/>
                             <w:r>
@@ -2893,7 +2947,25 @@
                                 <w:sz w:val="28"/>
                                 <w:szCs w:val="28"/>
                               </w:rPr>
-                              <w:t xml:space="preserve"> XSS napad - </w:t>
+                              <w:t xml:space="preserve"> XSS </w:t>
+                            </w:r>
+                            <w:proofErr w:type="spellStart"/>
+                            <w:r>
+                              <w:rPr>
+                                <w:color w:val="auto"/>
+                                <w:sz w:val="28"/>
+                                <w:szCs w:val="28"/>
+                              </w:rPr>
+                              <w:t>napad</w:t>
+                            </w:r>
+                            <w:proofErr w:type="spellEnd"/>
+                            <w:r>
+                              <w:rPr>
+                                <w:color w:val="auto"/>
+                                <w:sz w:val="28"/>
+                                <w:szCs w:val="28"/>
+                              </w:rPr>
+                              <w:t xml:space="preserve"> - </w:t>
                             </w:r>
                             <w:proofErr w:type="spellStart"/>
                             <w:r>
@@ -2911,7 +2983,25 @@
                                 <w:sz w:val="28"/>
                                 <w:szCs w:val="28"/>
                               </w:rPr>
-                              <w:t xml:space="preserve"> korisnikov cookie u </w:t>
+                              <w:t xml:space="preserve"> </w:t>
+                            </w:r>
+                            <w:proofErr w:type="spellStart"/>
+                            <w:r>
+                              <w:rPr>
+                                <w:color w:val="auto"/>
+                                <w:sz w:val="28"/>
+                                <w:szCs w:val="28"/>
+                              </w:rPr>
+                              <w:t>korisnikov</w:t>
+                            </w:r>
+                            <w:proofErr w:type="spellEnd"/>
+                            <w:r>
+                              <w:rPr>
+                                <w:color w:val="auto"/>
+                                <w:sz w:val="28"/>
+                                <w:szCs w:val="28"/>
+                              </w:rPr>
+                              <w:t xml:space="preserve"> cookie u </w:t>
                             </w:r>
                             <w:proofErr w:type="spellStart"/>
                             <w:r>
@@ -3406,19 +3496,28 @@
         </w:rPr>
         <w:t xml:space="preserve"> </w:t>
       </w:r>
-      <w:r>
-        <w:rPr>
-          <w:sz w:val="28"/>
-          <w:szCs w:val="28"/>
-        </w:rPr>
-        <w:t xml:space="preserve">napada je </w:t>
-      </w:r>
       <w:proofErr w:type="spellStart"/>
       <w:r>
         <w:rPr>
           <w:sz w:val="28"/>
           <w:szCs w:val="28"/>
         </w:rPr>
+        <w:t>napada</w:t>
+      </w:r>
+      <w:proofErr w:type="spellEnd"/>
+      <w:r>
+        <w:rPr>
+          <w:sz w:val="28"/>
+          <w:szCs w:val="28"/>
+        </w:rPr>
+        <w:t xml:space="preserve"> je </w:t>
+      </w:r>
+      <w:proofErr w:type="spellStart"/>
+      <w:r>
+        <w:rPr>
+          <w:sz w:val="28"/>
+          <w:szCs w:val="28"/>
+        </w:rPr>
         <w:t>koriscena</w:t>
       </w:r>
       <w:proofErr w:type="spellEnd"/>
@@ -3445,6 +3544,7 @@
         </w:rPr>
         <w:t xml:space="preserve"> </w:t>
       </w:r>
+      <w:proofErr w:type="spellStart"/>
       <w:r>
         <w:rPr>
           <w:i/>
@@ -3454,6 +3554,7 @@
         </w:rPr>
         <w:t>PreparedStatement</w:t>
       </w:r>
+      <w:proofErr w:type="spellEnd"/>
       <w:r>
         <w:rPr>
           <w:sz w:val="28"/>
@@ -3507,7 +3608,23 @@
           <w:sz w:val="28"/>
           <w:szCs w:val="28"/>
         </w:rPr>
-        <w:t xml:space="preserve"> napada je </w:t>
+        <w:t xml:space="preserve"> </w:t>
+      </w:r>
+      <w:proofErr w:type="spellStart"/>
+      <w:r>
+        <w:rPr>
+          <w:sz w:val="28"/>
+          <w:szCs w:val="28"/>
+        </w:rPr>
+        <w:t>napada</w:t>
+      </w:r>
+      <w:proofErr w:type="spellEnd"/>
+      <w:r>
+        <w:rPr>
+          <w:sz w:val="28"/>
+          <w:szCs w:val="28"/>
+        </w:rPr>
+        <w:t xml:space="preserve"> je </w:t>
       </w:r>
       <w:proofErr w:type="spellStart"/>
       <w:r>
@@ -3557,6 +3674,7 @@
         </w:rPr>
         <w:t xml:space="preserve"> </w:t>
       </w:r>
+      <w:proofErr w:type="spellStart"/>
       <w:r>
         <w:rPr>
           <w:i/>
@@ -3564,25 +3682,9 @@
           <w:sz w:val="28"/>
           <w:szCs w:val="28"/>
         </w:rPr>
-        <w:t xml:space="preserve">textContent </w:t>
-      </w:r>
-      <w:proofErr w:type="spellStart"/>
-      <w:r>
-        <w:rPr>
-          <w:sz w:val="28"/>
-          <w:szCs w:val="28"/>
-        </w:rPr>
-        <w:t>umesto</w:t>
+        <w:t>textContent</w:t>
       </w:r>
       <w:proofErr w:type="spellEnd"/>
-      <w:r>
-        <w:rPr>
-          <w:sz w:val="28"/>
-          <w:szCs w:val="28"/>
-        </w:rPr>
-        <w:t xml:space="preserve"> </w:t>
-      </w:r>
-      <w:proofErr w:type="spellStart"/>
       <w:r>
         <w:rPr>
           <w:i/>
@@ -3590,9 +3692,25 @@
           <w:sz w:val="28"/>
           <w:szCs w:val="28"/>
         </w:rPr>
-        <w:t>innerHTML</w:t>
+        <w:t xml:space="preserve"> </w:t>
+      </w:r>
+      <w:proofErr w:type="spellStart"/>
+      <w:r>
+        <w:rPr>
+          <w:sz w:val="28"/>
+          <w:szCs w:val="28"/>
+        </w:rPr>
+        <w:t>umesto</w:t>
       </w:r>
       <w:proofErr w:type="spellEnd"/>
+      <w:r>
+        <w:rPr>
+          <w:sz w:val="28"/>
+          <w:szCs w:val="28"/>
+        </w:rPr>
+        <w:t xml:space="preserve"> </w:t>
+      </w:r>
+      <w:proofErr w:type="spellStart"/>
       <w:r>
         <w:rPr>
           <w:i/>
@@ -3600,16 +3718,9 @@
           <w:sz w:val="28"/>
           <w:szCs w:val="28"/>
         </w:rPr>
-        <w:t xml:space="preserve"> </w:t>
-      </w:r>
-      <w:r>
-        <w:rPr>
-          <w:sz w:val="28"/>
-          <w:szCs w:val="28"/>
-        </w:rPr>
-        <w:t xml:space="preserve">i </w:t>
-      </w:r>
-      <w:proofErr w:type="spellStart"/>
+        <w:t>innerHTML</w:t>
+      </w:r>
+      <w:proofErr w:type="spellEnd"/>
       <w:r>
         <w:rPr>
           <w:i/>
@@ -3617,9 +3728,25 @@
           <w:sz w:val="28"/>
           <w:szCs w:val="28"/>
         </w:rPr>
-        <w:t>Thymeleaf</w:t>
+        <w:t xml:space="preserve"> </w:t>
+      </w:r>
+      <w:proofErr w:type="spellStart"/>
+      <w:r>
+        <w:rPr>
+          <w:sz w:val="28"/>
+          <w:szCs w:val="28"/>
+        </w:rPr>
+        <w:t>i</w:t>
       </w:r>
       <w:proofErr w:type="spellEnd"/>
+      <w:r>
+        <w:rPr>
+          <w:sz w:val="28"/>
+          <w:szCs w:val="28"/>
+        </w:rPr>
+        <w:t xml:space="preserve"> </w:t>
+      </w:r>
+      <w:proofErr w:type="spellStart"/>
       <w:r>
         <w:rPr>
           <w:i/>
@@ -3627,24 +3754,9 @@
           <w:sz w:val="28"/>
           <w:szCs w:val="28"/>
         </w:rPr>
-        <w:t xml:space="preserve"> </w:t>
-      </w:r>
-      <w:proofErr w:type="spellStart"/>
-      <w:r>
-        <w:rPr>
-          <w:sz w:val="28"/>
-          <w:szCs w:val="28"/>
-        </w:rPr>
-        <w:t>atribut</w:t>
+        <w:t>Thymeleaf</w:t>
       </w:r>
       <w:proofErr w:type="spellEnd"/>
-      <w:r>
-        <w:rPr>
-          <w:sz w:val="28"/>
-          <w:szCs w:val="28"/>
-        </w:rPr>
-        <w:t xml:space="preserve"> </w:t>
-      </w:r>
       <w:r>
         <w:rPr>
           <w:i/>
@@ -3652,7 +3764,43 @@
           <w:sz w:val="28"/>
           <w:szCs w:val="28"/>
         </w:rPr>
-        <w:t xml:space="preserve">th:text </w:t>
+        <w:t xml:space="preserve"> </w:t>
+      </w:r>
+      <w:proofErr w:type="spellStart"/>
+      <w:r>
+        <w:rPr>
+          <w:sz w:val="28"/>
+          <w:szCs w:val="28"/>
+        </w:rPr>
+        <w:t>atribut</w:t>
+      </w:r>
+      <w:proofErr w:type="spellEnd"/>
+      <w:r>
+        <w:rPr>
+          <w:sz w:val="28"/>
+          <w:szCs w:val="28"/>
+        </w:rPr>
+        <w:t xml:space="preserve"> </w:t>
+      </w:r>
+      <w:proofErr w:type="spellStart"/>
+      <w:r>
+        <w:rPr>
+          <w:i/>
+          <w:iCs/>
+          <w:sz w:val="28"/>
+          <w:szCs w:val="28"/>
+        </w:rPr>
+        <w:t>th:text</w:t>
+      </w:r>
+      <w:proofErr w:type="spellEnd"/>
+      <w:r>
+        <w:rPr>
+          <w:i/>
+          <w:iCs/>
+          <w:sz w:val="28"/>
+          <w:szCs w:val="28"/>
+        </w:rPr>
+        <w:t xml:space="preserve"> </w:t>
       </w:r>
       <w:proofErr w:type="spellStart"/>
       <w:r>
@@ -3762,16 +3910,16 @@
         </w:rPr>
         <w:t>create</w:t>
       </w:r>
+      <w:r>
+        <w:rPr>
+          <w:rFonts w:ascii="Consolas" w:eastAsia="Times New Roman" w:hAnsi="Consolas" w:cs="Times New Roman"/>
+          <w:color w:val="000000"/>
+          <w:sz w:val="21"/>
+          <w:szCs w:val="21"/>
+        </w:rPr>
+        <w:t>(</w:t>
+      </w:r>
       <w:proofErr w:type="gramEnd"/>
-      <w:r>
-        <w:rPr>
-          <w:rFonts w:ascii="Consolas" w:eastAsia="Times New Roman" w:hAnsi="Consolas" w:cs="Times New Roman"/>
-          <w:color w:val="000000"/>
-          <w:sz w:val="21"/>
-          <w:szCs w:val="21"/>
-        </w:rPr>
-        <w:t>(</w:t>
-      </w:r>
       <w:r>
         <w:rPr>
           <w:rFonts w:ascii="Consolas" w:eastAsia="Times New Roman" w:hAnsi="Consolas" w:cs="Times New Roman"/>
@@ -4869,6 +5017,7 @@
         </w:rPr>
         <w:t xml:space="preserve"> </w:t>
       </w:r>
+      <w:proofErr w:type="gramStart"/>
       <w:r>
         <w:rPr>
           <w:rFonts w:ascii="Consolas" w:eastAsia="Times New Roman" w:hAnsi="Consolas" w:cs="Times New Roman"/>
@@ -4878,6 +5027,7 @@
         </w:rPr>
         <w:t>th:each</w:t>
       </w:r>
+      <w:proofErr w:type="gramEnd"/>
       <w:r>
         <w:rPr>
           <w:rFonts w:ascii="Consolas" w:eastAsia="Times New Roman" w:hAnsi="Consolas" w:cs="Times New Roman"/>
@@ -8439,8 +8589,17 @@
           <w:sz w:val="28"/>
           <w:szCs w:val="28"/>
         </w:rPr>
-        <w:t xml:space="preserve"> podataka</w:t>
-      </w:r>
+        <w:t xml:space="preserve"> </w:t>
+      </w:r>
+      <w:proofErr w:type="spellStart"/>
+      <w:r>
+        <w:rPr>
+          <w:sz w:val="28"/>
+          <w:szCs w:val="28"/>
+        </w:rPr>
+        <w:t>podataka</w:t>
+      </w:r>
+      <w:proofErr w:type="spellEnd"/>
       <w:r>
         <w:rPr>
           <w:sz w:val="28"/>
@@ -8513,19 +8672,28 @@
         </w:rPr>
         <w:t xml:space="preserve">enjem CSRF napada. Korisnik je otvorio stranicu </w:t>
       </w:r>
-      <w:r>
-        <w:rPr>
-          <w:sz w:val="28"/>
-          <w:szCs w:val="28"/>
-        </w:rPr>
-        <w:t xml:space="preserve">na </w:t>
-      </w:r>
       <w:proofErr w:type="spellStart"/>
       <w:r>
         <w:rPr>
           <w:sz w:val="28"/>
           <w:szCs w:val="28"/>
         </w:rPr>
+        <w:t>na</w:t>
+      </w:r>
+      <w:proofErr w:type="spellEnd"/>
+      <w:r>
+        <w:rPr>
+          <w:sz w:val="28"/>
+          <w:szCs w:val="28"/>
+        </w:rPr>
+        <w:t xml:space="preserve"> </w:t>
+      </w:r>
+      <w:proofErr w:type="spellStart"/>
+      <w:r>
+        <w:rPr>
+          <w:sz w:val="28"/>
+          <w:szCs w:val="28"/>
+        </w:rPr>
         <w:t>kojoj</w:t>
       </w:r>
       <w:proofErr w:type="spellEnd"/>
@@ -8613,7 +8781,23 @@
           <w:sz w:val="28"/>
           <w:szCs w:val="28"/>
         </w:rPr>
-        <w:t xml:space="preserve"> na link </w:t>
+        <w:t xml:space="preserve"> </w:t>
+      </w:r>
+      <w:proofErr w:type="spellStart"/>
+      <w:r>
+        <w:rPr>
+          <w:sz w:val="28"/>
+          <w:szCs w:val="28"/>
+        </w:rPr>
+        <w:t>na</w:t>
+      </w:r>
+      <w:proofErr w:type="spellEnd"/>
+      <w:r>
+        <w:rPr>
+          <w:sz w:val="28"/>
+          <w:szCs w:val="28"/>
+        </w:rPr>
+        <w:t xml:space="preserve"> link </w:t>
       </w:r>
       <w:r>
         <w:rPr>
@@ -8659,19 +8843,28 @@
         </w:rPr>
         <w:t xml:space="preserve">. </w:t>
       </w:r>
-      <w:r>
-        <w:rPr>
-          <w:sz w:val="28"/>
-          <w:szCs w:val="28"/>
-        </w:rPr>
-        <w:t xml:space="preserve">Napad je </w:t>
-      </w:r>
       <w:proofErr w:type="spellStart"/>
       <w:r>
         <w:rPr>
           <w:sz w:val="28"/>
           <w:szCs w:val="28"/>
         </w:rPr>
+        <w:t>Napad</w:t>
+      </w:r>
+      <w:proofErr w:type="spellEnd"/>
+      <w:r>
+        <w:rPr>
+          <w:sz w:val="28"/>
+          <w:szCs w:val="28"/>
+        </w:rPr>
+        <w:t xml:space="preserve"> je </w:t>
+      </w:r>
+      <w:proofErr w:type="spellStart"/>
+      <w:r>
+        <w:rPr>
+          <w:sz w:val="28"/>
+          <w:szCs w:val="28"/>
+        </w:rPr>
         <w:t>izvr</w:t>
       </w:r>
       <w:proofErr w:type="spellEnd"/>
@@ -8689,14 +8882,23 @@
           <w:szCs w:val="28"/>
           <w:lang w:val="sr-Latn-RS"/>
         </w:rPr>
-        <w:t>en kori</w:t>
-      </w:r>
+        <w:t xml:space="preserve">en </w:t>
+      </w:r>
+      <w:proofErr w:type="spellStart"/>
       <w:r>
         <w:rPr>
           <w:sz w:val="28"/>
           <w:szCs w:val="28"/>
           <w:lang w:val="sr-Latn-RS"/>
         </w:rPr>
+        <w:t>kori</w:t>
+      </w:r>
+      <w:r>
+        <w:rPr>
+          <w:sz w:val="28"/>
+          <w:szCs w:val="28"/>
+          <w:lang w:val="sr-Latn-RS"/>
+        </w:rPr>
         <w:t>sc</w:t>
       </w:r>
       <w:r>
@@ -8705,14 +8907,32 @@
           <w:szCs w:val="28"/>
           <w:lang w:val="sr-Latn-RS"/>
         </w:rPr>
-        <w:t>enjem slede</w:t>
-      </w:r>
+        <w:t>enjem</w:t>
+      </w:r>
+      <w:proofErr w:type="spellEnd"/>
       <w:r>
         <w:rPr>
           <w:sz w:val="28"/>
           <w:szCs w:val="28"/>
           <w:lang w:val="sr-Latn-RS"/>
         </w:rPr>
+        <w:t xml:space="preserve"> </w:t>
+      </w:r>
+      <w:proofErr w:type="spellStart"/>
+      <w:r>
+        <w:rPr>
+          <w:sz w:val="28"/>
+          <w:szCs w:val="28"/>
+          <w:lang w:val="sr-Latn-RS"/>
+        </w:rPr>
+        <w:t>slede</w:t>
+      </w:r>
+      <w:r>
+        <w:rPr>
+          <w:sz w:val="28"/>
+          <w:szCs w:val="28"/>
+          <w:lang w:val="sr-Latn-RS"/>
+        </w:rPr>
         <w:t>c</w:t>
       </w:r>
       <w:r>
@@ -8721,7 +8941,16 @@
           <w:szCs w:val="28"/>
           <w:lang w:val="sr-Latn-RS"/>
         </w:rPr>
-        <w:t>eg koda:</w:t>
+        <w:t>eg</w:t>
+      </w:r>
+      <w:proofErr w:type="spellEnd"/>
+      <w:r>
+        <w:rPr>
+          <w:sz w:val="28"/>
+          <w:szCs w:val="28"/>
+          <w:lang w:val="sr-Latn-RS"/>
+        </w:rPr>
+        <w:t xml:space="preserve"> koda:</w:t>
       </w:r>
     </w:p>
     <w:p>
@@ -9678,19 +9907,44 @@
           <w:szCs w:val="28"/>
         </w:rPr>
       </w:pPr>
-      <w:r>
-        <w:rPr>
-          <w:sz w:val="28"/>
-          <w:szCs w:val="28"/>
-        </w:rPr>
-        <w:t xml:space="preserve">Rezultat napada je </w:t>
-      </w:r>
       <w:proofErr w:type="spellStart"/>
       <w:r>
         <w:rPr>
           <w:sz w:val="28"/>
           <w:szCs w:val="28"/>
         </w:rPr>
+        <w:t>Rezultat</w:t>
+      </w:r>
+      <w:proofErr w:type="spellEnd"/>
+      <w:r>
+        <w:rPr>
+          <w:sz w:val="28"/>
+          <w:szCs w:val="28"/>
+        </w:rPr>
+        <w:t xml:space="preserve"> </w:t>
+      </w:r>
+      <w:proofErr w:type="spellStart"/>
+      <w:r>
+        <w:rPr>
+          <w:sz w:val="28"/>
+          <w:szCs w:val="28"/>
+        </w:rPr>
+        <w:t>napada</w:t>
+      </w:r>
+      <w:proofErr w:type="spellEnd"/>
+      <w:r>
+        <w:rPr>
+          <w:sz w:val="28"/>
+          <w:szCs w:val="28"/>
+        </w:rPr>
+        <w:t xml:space="preserve"> je </w:t>
+      </w:r>
+      <w:proofErr w:type="spellStart"/>
+      <w:r>
+        <w:rPr>
+          <w:sz w:val="28"/>
+          <w:szCs w:val="28"/>
+        </w:rPr>
         <w:t>promena</w:t>
       </w:r>
       <w:proofErr w:type="spellEnd"/>
@@ -9731,7 +9985,7 @@
           <w:sz w:val="28"/>
           <w:szCs w:val="28"/>
         </w:rPr>
-        <w:t xml:space="preserve"> podataka sa firstName = ‘</w:t>
+        <w:t xml:space="preserve"> </w:t>
       </w:r>
       <w:proofErr w:type="spellStart"/>
       <w:r>
@@ -9739,6 +9993,54 @@
           <w:sz w:val="28"/>
           <w:szCs w:val="28"/>
         </w:rPr>
+        <w:t>podataka</w:t>
+      </w:r>
+      <w:proofErr w:type="spellEnd"/>
+      <w:r>
+        <w:rPr>
+          <w:sz w:val="28"/>
+          <w:szCs w:val="28"/>
+        </w:rPr>
+        <w:t xml:space="preserve"> </w:t>
+      </w:r>
+      <w:proofErr w:type="spellStart"/>
+      <w:r>
+        <w:rPr>
+          <w:sz w:val="28"/>
+          <w:szCs w:val="28"/>
+        </w:rPr>
+        <w:t>sa</w:t>
+      </w:r>
+      <w:proofErr w:type="spellEnd"/>
+      <w:r>
+        <w:rPr>
+          <w:sz w:val="28"/>
+          <w:szCs w:val="28"/>
+        </w:rPr>
+        <w:t xml:space="preserve"> </w:t>
+      </w:r>
+      <w:proofErr w:type="spellStart"/>
+      <w:r>
+        <w:rPr>
+          <w:sz w:val="28"/>
+          <w:szCs w:val="28"/>
+        </w:rPr>
+        <w:t>firstName</w:t>
+      </w:r>
+      <w:proofErr w:type="spellEnd"/>
+      <w:r>
+        <w:rPr>
+          <w:sz w:val="28"/>
+          <w:szCs w:val="28"/>
+        </w:rPr>
+        <w:t xml:space="preserve"> = ‘</w:t>
+      </w:r>
+      <w:proofErr w:type="spellStart"/>
+      <w:r>
+        <w:rPr>
+          <w:sz w:val="28"/>
+          <w:szCs w:val="28"/>
+        </w:rPr>
         <w:t>bruce</w:t>
       </w:r>
       <w:proofErr w:type="spellEnd"/>
@@ -9747,7 +10049,7 @@
           <w:sz w:val="28"/>
           <w:szCs w:val="28"/>
         </w:rPr>
-        <w:t>’ i lastName = ‘</w:t>
+        <w:t xml:space="preserve">’ </w:t>
       </w:r>
       <w:proofErr w:type="spellStart"/>
       <w:r>
@@ -9755,6 +10057,38 @@
           <w:sz w:val="28"/>
           <w:szCs w:val="28"/>
         </w:rPr>
+        <w:t>i</w:t>
+      </w:r>
+      <w:proofErr w:type="spellEnd"/>
+      <w:r>
+        <w:rPr>
+          <w:sz w:val="28"/>
+          <w:szCs w:val="28"/>
+        </w:rPr>
+        <w:t xml:space="preserve"> </w:t>
+      </w:r>
+      <w:proofErr w:type="spellStart"/>
+      <w:r>
+        <w:rPr>
+          <w:sz w:val="28"/>
+          <w:szCs w:val="28"/>
+        </w:rPr>
+        <w:t>lastName</w:t>
+      </w:r>
+      <w:proofErr w:type="spellEnd"/>
+      <w:r>
+        <w:rPr>
+          <w:sz w:val="28"/>
+          <w:szCs w:val="28"/>
+        </w:rPr>
+        <w:t xml:space="preserve"> = ‘</w:t>
+      </w:r>
+      <w:proofErr w:type="spellStart"/>
+      <w:r>
+        <w:rPr>
+          <w:sz w:val="28"/>
+          <w:szCs w:val="28"/>
+        </w:rPr>
         <w:t>wayne</w:t>
       </w:r>
       <w:proofErr w:type="spellEnd"/>
@@ -9763,7 +10097,39 @@
           <w:sz w:val="28"/>
           <w:szCs w:val="28"/>
         </w:rPr>
-        <w:t>’ na firstName = ‘Batman’ i lastName = ‘Dark Knight’.</w:t>
+        <w:t xml:space="preserve">’ </w:t>
+      </w:r>
+      <w:proofErr w:type="spellStart"/>
+      <w:r>
+        <w:rPr>
+          <w:sz w:val="28"/>
+          <w:szCs w:val="28"/>
+        </w:rPr>
+        <w:t>na</w:t>
+      </w:r>
+      <w:proofErr w:type="spellEnd"/>
+      <w:r>
+        <w:rPr>
+          <w:sz w:val="28"/>
+          <w:szCs w:val="28"/>
+        </w:rPr>
+        <w:t xml:space="preserve"> </w:t>
+      </w:r>
+      <w:proofErr w:type="spellStart"/>
+      <w:r>
+        <w:rPr>
+          <w:sz w:val="28"/>
+          <w:szCs w:val="28"/>
+        </w:rPr>
+        <w:t>firstName</w:t>
+      </w:r>
+      <w:proofErr w:type="spellEnd"/>
+      <w:r>
+        <w:rPr>
+          <w:sz w:val="28"/>
+          <w:szCs w:val="28"/>
+        </w:rPr>
+        <w:t xml:space="preserve"> = ‘Batman’ i lastName = ‘Dark Knight’.</w:t>
       </w:r>
     </w:p>
     <w:p>
@@ -10102,7 +10468,25 @@
                                 <w:sz w:val="28"/>
                                 <w:szCs w:val="28"/>
                               </w:rPr>
-                              <w:t xml:space="preserve"> CSRF napad - </w:t>
+                              <w:t xml:space="preserve"> CSRF </w:t>
+                            </w:r>
+                            <w:proofErr w:type="spellStart"/>
+                            <w:r>
+                              <w:rPr>
+                                <w:color w:val="auto"/>
+                                <w:sz w:val="28"/>
+                                <w:szCs w:val="28"/>
+                              </w:rPr>
+                              <w:t>napad</w:t>
+                            </w:r>
+                            <w:proofErr w:type="spellEnd"/>
+                            <w:r>
+                              <w:rPr>
+                                <w:color w:val="auto"/>
+                                <w:sz w:val="28"/>
+                                <w:szCs w:val="28"/>
+                              </w:rPr>
+                              <w:t xml:space="preserve"> - </w:t>
                             </w:r>
                             <w:proofErr w:type="spellStart"/>
                             <w:r>
@@ -10443,38 +10827,6 @@
     </w:p>
     <w:p>
       <w:pPr>
-        <w:pStyle w:val="ListParagraph"/>
-        <w:ind w:left="792"/>
-        <w:rPr>
-          <w:sz w:val="28"/>
-          <w:szCs w:val="28"/>
-        </w:rPr>
-      </w:pPr>
-    </w:p>
-    <w:p>
-      <w:pPr>
-        <w:pStyle w:val="ListParagraph"/>
-        <w:ind w:left="792"/>
-        <w:rPr>
-          <w:sz w:val="28"/>
-          <w:szCs w:val="28"/>
-        </w:rPr>
-      </w:pPr>
-    </w:p>
-    <w:p>
-      <w:pPr>
-        <w:pStyle w:val="ListParagraph"/>
-        <w:ind w:left="792"/>
-        <w:rPr>
-          <w:sz w:val="28"/>
-          <w:szCs w:val="28"/>
-        </w:rPr>
-      </w:pPr>
-    </w:p>
-    <w:p>
-      <w:pPr>
-        <w:pStyle w:val="ListParagraph"/>
-        <w:ind w:left="792"/>
         <w:rPr>
           <w:sz w:val="28"/>
           <w:szCs w:val="28"/>
@@ -10498,6 +10850,7 @@
           <w:sz w:val="28"/>
           <w:szCs w:val="28"/>
         </w:rPr>
+        <w:lastRenderedPageBreak/>
         <w:t xml:space="preserve"> </w:t>
       </w:r>
       <w:r>
@@ -14126,7 +14479,7 @@
         <w:ind w:left="720"/>
         <w:rPr>
           <w:rFonts w:ascii="Consolas" w:eastAsia="Times New Roman" w:hAnsi="Consolas" w:cs="Times New Roman"/>
-          <w:color w:val="000000"/>
+          <w:color w:val="800000"/>
           <w:sz w:val="18"/>
           <w:szCs w:val="18"/>
         </w:rPr>
@@ -14219,7 +14572,47 @@
           <w:sz w:val="18"/>
           <w:szCs w:val="18"/>
         </w:rPr>
-        <w:t>"btn btn-primary"</w:t>
+        <w:t>"</w:t>
+      </w:r>
+      <w:proofErr w:type="spellStart"/>
+      <w:r>
+        <w:rPr>
+          <w:rFonts w:ascii="Consolas" w:eastAsia="Times New Roman" w:hAnsi="Consolas" w:cs="Times New Roman"/>
+          <w:color w:val="0000FF"/>
+          <w:sz w:val="18"/>
+          <w:szCs w:val="18"/>
+        </w:rPr>
+        <w:t>btn</w:t>
+      </w:r>
+      <w:proofErr w:type="spellEnd"/>
+      <w:r>
+        <w:rPr>
+          <w:rFonts w:ascii="Consolas" w:eastAsia="Times New Roman" w:hAnsi="Consolas" w:cs="Times New Roman"/>
+          <w:color w:val="0000FF"/>
+          <w:sz w:val="18"/>
+          <w:szCs w:val="18"/>
+        </w:rPr>
+        <w:t xml:space="preserve"> </w:t>
+      </w:r>
+      <w:proofErr w:type="spellStart"/>
+      <w:r>
+        <w:rPr>
+          <w:rFonts w:ascii="Consolas" w:eastAsia="Times New Roman" w:hAnsi="Consolas" w:cs="Times New Roman"/>
+          <w:color w:val="0000FF"/>
+          <w:sz w:val="18"/>
+          <w:szCs w:val="18"/>
+        </w:rPr>
+        <w:t>btn</w:t>
+      </w:r>
+      <w:proofErr w:type="spellEnd"/>
+      <w:r>
+        <w:rPr>
+          <w:rFonts w:ascii="Consolas" w:eastAsia="Times New Roman" w:hAnsi="Consolas" w:cs="Times New Roman"/>
+          <w:color w:val="0000FF"/>
+          <w:sz w:val="18"/>
+          <w:szCs w:val="18"/>
+        </w:rPr>
+        <w:t>-primary"</w:t>
       </w:r>
       <w:r>
         <w:rPr>
@@ -14246,46 +14639,67 @@
           <w:sz w:val="18"/>
           <w:szCs w:val="18"/>
         </w:rPr>
-        <w:t>&lt;/button&gt;&lt;/form&gt;&lt;/div&gt;</w:t>
-      </w:r>
-    </w:p>
-    <w:p>
-      <w:pPr>
+        <w:t>&lt;/button&gt;</w:t>
+      </w:r>
+    </w:p>
+    <w:p>
+      <w:pPr>
+        <w:pBdr>
+          <w:top w:val="single" w:sz="4" w:space="1" w:color="auto"/>
+          <w:left w:val="single" w:sz="4" w:space="4" w:color="auto"/>
+          <w:bottom w:val="single" w:sz="4" w:space="1" w:color="auto"/>
+          <w:right w:val="single" w:sz="4" w:space="4" w:color="auto"/>
+        </w:pBdr>
         <w:shd w:val="clear" w:color="auto" w:fill="FFFFFF"/>
         <w:spacing w:after="0" w:line="285" w:lineRule="atLeast"/>
-        <w:rPr>
-          <w:rFonts w:ascii="Consolas" w:eastAsia="Times New Roman" w:hAnsi="Consolas" w:cs="Times New Roman"/>
-          <w:color w:val="000000"/>
-          <w:sz w:val="21"/>
-          <w:szCs w:val="21"/>
-        </w:rPr>
-      </w:pPr>
-    </w:p>
-    <w:p>
-      <w:pPr>
+        <w:ind w:left="720" w:firstLine="720"/>
+        <w:rPr>
+          <w:rFonts w:ascii="Consolas" w:eastAsia="Times New Roman" w:hAnsi="Consolas" w:cs="Times New Roman"/>
+          <w:color w:val="800000"/>
+          <w:sz w:val="18"/>
+          <w:szCs w:val="18"/>
+        </w:rPr>
+      </w:pPr>
+      <w:r>
+        <w:rPr>
+          <w:rFonts w:ascii="Consolas" w:eastAsia="Times New Roman" w:hAnsi="Consolas" w:cs="Times New Roman"/>
+          <w:color w:val="800000"/>
+          <w:sz w:val="18"/>
+          <w:szCs w:val="18"/>
+        </w:rPr>
+        <w:t>&lt;/form&gt;</w:t>
+      </w:r>
+    </w:p>
+    <w:p>
+      <w:pPr>
+        <w:pBdr>
+          <w:top w:val="single" w:sz="4" w:space="1" w:color="auto"/>
+          <w:left w:val="single" w:sz="4" w:space="4" w:color="auto"/>
+          <w:bottom w:val="single" w:sz="4" w:space="1" w:color="auto"/>
+          <w:right w:val="single" w:sz="4" w:space="4" w:color="auto"/>
+        </w:pBdr>
+        <w:shd w:val="clear" w:color="auto" w:fill="FFFFFF"/>
+        <w:spacing w:after="0" w:line="285" w:lineRule="atLeast"/>
         <w:ind w:left="720"/>
-        <w:jc w:val="both"/>
-        <w:rPr>
-          <w:sz w:val="28"/>
-          <w:szCs w:val="28"/>
-          <w:lang w:val="sr-Latn-RS"/>
-        </w:rPr>
-      </w:pPr>
-    </w:p>
-    <w:p>
-      <w:pPr>
-        <w:pStyle w:val="ListParagraph"/>
-        <w:ind w:left="792"/>
-        <w:rPr>
-          <w:sz w:val="28"/>
-          <w:szCs w:val="28"/>
-        </w:rPr>
-      </w:pPr>
-    </w:p>
-    <w:p>
-      <w:pPr>
-        <w:pStyle w:val="ListParagraph"/>
-        <w:ind w:left="792"/>
+        <w:rPr>
+          <w:rFonts w:ascii="Consolas" w:eastAsia="Times New Roman" w:hAnsi="Consolas" w:cs="Times New Roman"/>
+          <w:color w:val="000000"/>
+          <w:sz w:val="18"/>
+          <w:szCs w:val="18"/>
+        </w:rPr>
+      </w:pPr>
+      <w:r>
+        <w:rPr>
+          <w:rFonts w:ascii="Consolas" w:eastAsia="Times New Roman" w:hAnsi="Consolas" w:cs="Times New Roman"/>
+          <w:color w:val="800000"/>
+          <w:sz w:val="18"/>
+          <w:szCs w:val="18"/>
+        </w:rPr>
+        <w:t>&lt;/div&gt;</w:t>
+      </w:r>
+    </w:p>
+    <w:p>
+      <w:pPr>
         <w:rPr>
           <w:sz w:val="28"/>
           <w:szCs w:val="28"/>

</xml_diff>